<commit_message>
Deliverables 2 - sorry for the late submission
</commit_message>
<xml_diff>
--- a/docs/deliverables/Project_Analysis_and_Design_Document.docx
+++ b/docs/deliverables/Project_Analysis_and_Design_Document.docx
@@ -1,6 +1,6 @@
 
 <file path=word/document.xml><?xml version="1.0" encoding="utf-8"?>
-<w:document xmlns:wpc="http://schemas.microsoft.com/office/word/2010/wordprocessingCanvas" xmlns:cx="http://schemas.microsoft.com/office/drawing/2014/chartex" xmlns:cx1="http://schemas.microsoft.com/office/drawing/2015/9/8/chartex" xmlns:mc="http://schemas.openxmlformats.org/markup-compatibility/2006" xmlns:o="urn:schemas-microsoft-com:office:office" xmlns:r="http://schemas.openxmlformats.org/officeDocument/2006/relationships" xmlns:m="http://schemas.openxmlformats.org/officeDocument/2006/math" xmlns:v="urn:schemas-microsoft-com:vml" xmlns:wp14="http://schemas.microsoft.com/office/word/2010/wordprocessingDrawing" xmlns:wp="http://schemas.openxmlformats.org/drawingml/2006/wordprocessingDrawing" xmlns:w10="urn:schemas-microsoft-com:office:word" xmlns:w="http://schemas.openxmlformats.org/wordprocessingml/2006/main" xmlns:w14="http://schemas.microsoft.com/office/word/2010/wordml" xmlns:w15="http://schemas.microsoft.com/office/word/2012/wordml" xmlns:w16se="http://schemas.microsoft.com/office/word/2015/wordml/symex" xmlns:wpg="http://schemas.microsoft.com/office/word/2010/wordprocessingGroup" xmlns:wpi="http://schemas.microsoft.com/office/word/2010/wordprocessingInk" xmlns:wne="http://schemas.microsoft.com/office/word/2006/wordml" xmlns:wps="http://schemas.microsoft.com/office/word/2010/wordprocessingShape" mc:Ignorable="w14 w15 w16se wp14">
+<w:document xmlns:wpc="http://schemas.microsoft.com/office/word/2010/wordprocessingCanvas" xmlns:cx="http://schemas.microsoft.com/office/drawing/2014/chartex" xmlns:cx1="http://schemas.microsoft.com/office/drawing/2015/9/8/chartex" xmlns:cx2="http://schemas.microsoft.com/office/drawing/2015/10/21/chartex" xmlns:cx3="http://schemas.microsoft.com/office/drawing/2016/5/9/chartex" xmlns:cx4="http://schemas.microsoft.com/office/drawing/2016/5/10/chartex" xmlns:cx5="http://schemas.microsoft.com/office/drawing/2016/5/11/chartex" xmlns:cx6="http://schemas.microsoft.com/office/drawing/2016/5/12/chartex" xmlns:cx7="http://schemas.microsoft.com/office/drawing/2016/5/13/chartex" xmlns:cx8="http://schemas.microsoft.com/office/drawing/2016/5/14/chartex" xmlns:mc="http://schemas.openxmlformats.org/markup-compatibility/2006" xmlns:aink="http://schemas.microsoft.com/office/drawing/2016/ink" xmlns:am3d="http://schemas.microsoft.com/office/drawing/2017/model3d" xmlns:o="urn:schemas-microsoft-com:office:office" xmlns:r="http://schemas.openxmlformats.org/officeDocument/2006/relationships" xmlns:m="http://schemas.openxmlformats.org/officeDocument/2006/math" xmlns:v="urn:schemas-microsoft-com:vml" xmlns:wp14="http://schemas.microsoft.com/office/word/2010/wordprocessingDrawing" xmlns:wp="http://schemas.openxmlformats.org/drawingml/2006/wordprocessingDrawing" xmlns:w10="urn:schemas-microsoft-com:office:word" xmlns:w="http://schemas.openxmlformats.org/wordprocessingml/2006/main" xmlns:w14="http://schemas.microsoft.com/office/word/2010/wordml" xmlns:w15="http://schemas.microsoft.com/office/word/2012/wordml" xmlns:w16cid="http://schemas.microsoft.com/office/word/2016/wordml/cid" xmlns:w16se="http://schemas.microsoft.com/office/word/2015/wordml/symex" xmlns:wpg="http://schemas.microsoft.com/office/word/2010/wordprocessingGroup" xmlns:wpi="http://schemas.microsoft.com/office/word/2010/wordprocessingInk" xmlns:wne="http://schemas.microsoft.com/office/word/2006/wordml" xmlns:wps="http://schemas.microsoft.com/office/word/2010/wordprocessingShape" mc:Ignorable="w14 w15 w16se w16cid wp14">
   <w:body>
     <w:p>
       <w:pPr>
@@ -14,31 +14,7 @@
         <w:rPr>
           <w:rFonts w:ascii="Times New Roman" w:hAnsi="Times New Roman"/>
         </w:rPr>
-        <w:fldChar w:fldCharType="begin"/>
-      </w:r>
-      <w:r>
-        <w:rPr>
-          <w:rFonts w:ascii="Times New Roman" w:hAnsi="Times New Roman"/>
-        </w:rPr>
-        <w:instrText xml:space="preserve"> SUBJECT  \* MERGEFORMAT </w:instrText>
-      </w:r>
-      <w:r>
-        <w:rPr>
-          <w:rFonts w:ascii="Times New Roman" w:hAnsi="Times New Roman"/>
-        </w:rPr>
-        <w:fldChar w:fldCharType="separate"/>
-      </w:r>
-      <w:r>
-        <w:rPr>
-          <w:rFonts w:ascii="Times New Roman" w:hAnsi="Times New Roman"/>
-        </w:rPr>
-        <w:t>&lt;Project Name&gt;</w:t>
-      </w:r>
-      <w:r>
-        <w:rPr>
-          <w:rFonts w:ascii="Times New Roman" w:hAnsi="Times New Roman"/>
-        </w:rPr>
-        <w:fldChar w:fldCharType="end"/>
+        <w:t>Pet Hotel</w:t>
       </w:r>
     </w:p>
     <w:p>
@@ -127,34 +103,394 @@
     <w:p>
       <w:pPr>
         <w:ind w:left="720"/>
+      </w:pPr>
+      <w:r>
+        <w:t xml:space="preserve">The domain model will consist of 5 main classes: </w:t>
+      </w:r>
+      <w:proofErr w:type="gramStart"/>
+      <w:r>
+        <w:t>User(</w:t>
+      </w:r>
+      <w:proofErr w:type="gramEnd"/>
+      <w:r>
+        <w:t xml:space="preserve">there will be 2 types of users), Pet, Payment, Room and Care-taker(extension of the User class). The care-taker will have some common attributes and methods with the user, but what will be different is that he will also have a list of pets that he’s in charge of. </w:t>
+      </w:r>
+    </w:p>
+    <w:p>
+      <w:pPr>
+        <w:ind w:left="720"/>
+      </w:pPr>
+    </w:p>
+    <w:p>
+      <w:pPr>
+        <w:ind w:left="720"/>
+        <w:jc w:val="center"/>
+      </w:pPr>
+      <w:r>
+        <w:rPr>
+          <w:noProof/>
+        </w:rPr>
+        <w:drawing>
+          <wp:inline distT="0" distB="0" distL="0" distR="0" wp14:anchorId="5C301A10" wp14:editId="7E96D1D4">
+            <wp:extent cx="4065973" cy="2108137"/>
+            <wp:effectExtent l="0" t="0" r="0" b="0"/>
+            <wp:docPr id="1" name="Picture 1"/>
+            <wp:cNvGraphicFramePr>
+              <a:graphicFrameLocks xmlns:a="http://schemas.openxmlformats.org/drawingml/2006/main" noChangeAspect="1"/>
+            </wp:cNvGraphicFramePr>
+            <a:graphic xmlns:a="http://schemas.openxmlformats.org/drawingml/2006/main">
+              <a:graphicData uri="http://schemas.openxmlformats.org/drawingml/2006/picture">
+                <pic:pic xmlns:pic="http://schemas.openxmlformats.org/drawingml/2006/picture">
+                  <pic:nvPicPr>
+                    <pic:cNvPr id="1" name="Domain Model Diagram.jpg"/>
+                    <pic:cNvPicPr/>
+                  </pic:nvPicPr>
+                  <pic:blipFill>
+                    <a:blip r:embed="rId10">
+                      <a:extLst>
+                        <a:ext uri="{28A0092B-C50C-407E-A947-70E740481C1C}">
+                          <a14:useLocalDpi xmlns:a14="http://schemas.microsoft.com/office/drawing/2010/main" val="0"/>
+                        </a:ext>
+                      </a:extLst>
+                    </a:blip>
+                    <a:stretch>
+                      <a:fillRect/>
+                    </a:stretch>
+                  </pic:blipFill>
+                  <pic:spPr>
+                    <a:xfrm>
+                      <a:off x="0" y="0"/>
+                      <a:ext cx="4136122" cy="2144508"/>
+                    </a:xfrm>
+                    <a:prstGeom prst="rect">
+                      <a:avLst/>
+                    </a:prstGeom>
+                  </pic:spPr>
+                </pic:pic>
+              </a:graphicData>
+            </a:graphic>
+          </wp:inline>
+        </w:drawing>
+      </w:r>
+    </w:p>
+    <w:p>
+      <w:pPr>
+        <w:ind w:left="720"/>
+        <w:jc w:val="center"/>
+      </w:pPr>
+      <w:bookmarkStart w:id="2" w:name="_GoBack"/>
+      <w:bookmarkEnd w:id="2"/>
+    </w:p>
+    <w:p>
+      <w:pPr>
+        <w:ind w:left="720"/>
+        <w:jc w:val="center"/>
+      </w:pPr>
+    </w:p>
+    <w:p>
+      <w:pPr>
+        <w:ind w:left="720"/>
+        <w:jc w:val="center"/>
+      </w:pPr>
+    </w:p>
+    <w:p>
+      <w:pPr>
+        <w:ind w:left="720"/>
+        <w:jc w:val="center"/>
+      </w:pPr>
+    </w:p>
+    <w:p>
+      <w:pPr>
+        <w:pStyle w:val="Heading1"/>
+        <w:rPr>
+          <w:rFonts w:ascii="Times New Roman" w:hAnsi="Times New Roman"/>
+        </w:rPr>
+      </w:pPr>
+      <w:bookmarkStart w:id="3" w:name="_Toc285793957"/>
+      <w:r>
+        <w:rPr>
+          <w:rFonts w:ascii="Times New Roman" w:hAnsi="Times New Roman"/>
+        </w:rPr>
+        <w:t>Architectural Design</w:t>
+      </w:r>
+      <w:bookmarkEnd w:id="3"/>
+    </w:p>
+    <w:p>
+      <w:pPr>
+        <w:pStyle w:val="Heading2"/>
+        <w:rPr>
+          <w:rFonts w:ascii="Times New Roman" w:hAnsi="Times New Roman"/>
+        </w:rPr>
+      </w:pPr>
+      <w:bookmarkStart w:id="4" w:name="_Toc285793958"/>
+      <w:r>
+        <w:rPr>
+          <w:rFonts w:ascii="Times New Roman" w:hAnsi="Times New Roman"/>
+        </w:rPr>
+        <w:t>Conceptual Architecture</w:t>
+      </w:r>
+      <w:bookmarkEnd w:id="4"/>
+    </w:p>
+    <w:p>
+      <w:pPr>
+        <w:ind w:left="720"/>
+      </w:pPr>
+      <w:r>
+        <w:t xml:space="preserve">The </w:t>
+      </w:r>
+      <w:r>
+        <w:rPr>
+          <w:b/>
+        </w:rPr>
+        <w:t>architecture</w:t>
+      </w:r>
+      <w:r>
+        <w:t xml:space="preserve"> that I will be using for this web application is the </w:t>
+      </w:r>
+      <w:r>
+        <w:rPr>
+          <w:b/>
+        </w:rPr>
+        <w:t>Layered Architecture</w:t>
+      </w:r>
+      <w:r>
+        <w:t xml:space="preserve">, consisting of the following layers: </w:t>
+      </w:r>
+    </w:p>
+    <w:p>
+      <w:pPr>
+        <w:pStyle w:val="ListParagraph"/>
+        <w:numPr>
+          <w:ilvl w:val="0"/>
+          <w:numId w:val="15"/>
+        </w:numPr>
+      </w:pPr>
+      <w:r>
+        <w:rPr>
+          <w:b/>
+        </w:rPr>
+        <w:t>Presentation layer</w:t>
+      </w:r>
+      <w:r>
+        <w:t xml:space="preserve"> – contains classes responsible for the User Interface</w:t>
+      </w:r>
+    </w:p>
+    <w:p>
+      <w:pPr>
+        <w:pStyle w:val="ListParagraph"/>
+        <w:numPr>
+          <w:ilvl w:val="0"/>
+          <w:numId w:val="15"/>
+        </w:numPr>
+      </w:pPr>
+      <w:r>
+        <w:rPr>
+          <w:b/>
+        </w:rPr>
+        <w:t xml:space="preserve">Business Layer </w:t>
+      </w:r>
+      <w:r>
+        <w:t>– contains rules that determine how data can be created, stored and changed</w:t>
+      </w:r>
+    </w:p>
+    <w:p>
+      <w:pPr>
+        <w:pStyle w:val="ListParagraph"/>
+        <w:numPr>
+          <w:ilvl w:val="0"/>
+          <w:numId w:val="15"/>
+        </w:numPr>
+      </w:pPr>
+      <w:r>
+        <w:rPr>
+          <w:b/>
+        </w:rPr>
+        <w:t xml:space="preserve">Persistence Layer – </w:t>
+      </w:r>
+      <w:r>
+        <w:t xml:space="preserve">deals with </w:t>
+      </w:r>
+      <w:proofErr w:type="gramStart"/>
+      <w:r>
+        <w:t>persisting(</w:t>
+      </w:r>
+      <w:proofErr w:type="gramEnd"/>
+      <w:r>
+        <w:t>storing and retrieving) data from a database</w:t>
+      </w:r>
+    </w:p>
+    <w:p>
+      <w:pPr>
+        <w:pStyle w:val="ListParagraph"/>
+        <w:numPr>
+          <w:ilvl w:val="0"/>
+          <w:numId w:val="15"/>
+        </w:numPr>
+      </w:pPr>
+      <w:r>
+        <w:rPr>
+          <w:b/>
+        </w:rPr>
+        <w:t>Database Layer –</w:t>
+      </w:r>
+      <w:r>
+        <w:t xml:space="preserve"> provides access to data stored in database</w:t>
+      </w:r>
+    </w:p>
+    <w:p/>
+    <w:p>
+      <w:pPr>
+        <w:ind w:left="720"/>
+      </w:pPr>
+      <w:r>
+        <w:t xml:space="preserve">I have chosen this architecture because the web application that I am going to develop can be distributed into layers as described above. In this way, the dependency between classes is at minimum level, which means changes are easily done in a class without needing too much extra work in other classes. </w:t>
+      </w:r>
+    </w:p>
+    <w:p>
+      <w:pPr>
+        <w:ind w:left="720"/>
+      </w:pPr>
+    </w:p>
+    <w:p>
+      <w:pPr>
+        <w:ind w:left="720"/>
+      </w:pPr>
+      <w:r>
+        <w:t xml:space="preserve">The </w:t>
+      </w:r>
+      <w:r>
+        <w:rPr>
+          <w:b/>
+        </w:rPr>
+        <w:t xml:space="preserve">design pattern </w:t>
+      </w:r>
+      <w:r>
+        <w:t>that I am going to use is the MVC design pattern</w:t>
+      </w:r>
+      <w:r>
+        <w:t xml:space="preserve">: Model, View and Controller. The main advantages for using this pattern are: </w:t>
+      </w:r>
+    </w:p>
+    <w:p>
+      <w:pPr>
+        <w:pStyle w:val="ListParagraph"/>
+        <w:numPr>
+          <w:ilvl w:val="0"/>
+          <w:numId w:val="16"/>
+        </w:numPr>
+      </w:pPr>
+      <w:r>
+        <w:t>Rapid application development</w:t>
+      </w:r>
+    </w:p>
+    <w:p>
+      <w:pPr>
+        <w:pStyle w:val="ListParagraph"/>
+        <w:numPr>
+          <w:ilvl w:val="0"/>
+          <w:numId w:val="16"/>
+        </w:numPr>
+      </w:pPr>
+      <w:r>
+        <w:t>Modification does not affect the entire model</w:t>
+      </w:r>
+    </w:p>
+    <w:p>
+      <w:pPr>
+        <w:pStyle w:val="ListParagraph"/>
+        <w:numPr>
+          <w:ilvl w:val="0"/>
+          <w:numId w:val="16"/>
+        </w:numPr>
+      </w:pPr>
+      <w:r>
+        <w:t>Ability to provide multiple levels</w:t>
+      </w:r>
+    </w:p>
+    <w:p/>
+    <w:p/>
+    <w:p/>
+    <w:p/>
+    <w:p/>
+    <w:p/>
+    <w:p/>
+    <w:p/>
+    <w:p/>
+    <w:p>
+      <w:pPr>
+        <w:pStyle w:val="Heading2"/>
+        <w:rPr>
+          <w:rFonts w:ascii="Times New Roman" w:hAnsi="Times New Roman"/>
+        </w:rPr>
+      </w:pPr>
+      <w:bookmarkStart w:id="5" w:name="_Toc285793959"/>
+      <w:r>
+        <w:rPr>
+          <w:rFonts w:ascii="Times New Roman" w:hAnsi="Times New Roman"/>
+        </w:rPr>
+        <w:t>Package Design</w:t>
+      </w:r>
+      <w:bookmarkEnd w:id="5"/>
+    </w:p>
+    <w:p/>
+    <w:p>
+      <w:pPr>
+        <w:jc w:val="center"/>
+      </w:pPr>
+      <w:r>
+        <w:rPr>
+          <w:noProof/>
+        </w:rPr>
+        <w:drawing>
+          <wp:inline distT="0" distB="0" distL="0" distR="0" wp14:anchorId="1B434AF8" wp14:editId="541260C5">
+            <wp:extent cx="4954229" cy="2940250"/>
+            <wp:effectExtent l="0" t="0" r="0" b="0"/>
+            <wp:docPr id="2" name="Picture 2"/>
+            <wp:cNvGraphicFramePr>
+              <a:graphicFrameLocks xmlns:a="http://schemas.openxmlformats.org/drawingml/2006/main" noChangeAspect="1"/>
+            </wp:cNvGraphicFramePr>
+            <a:graphic xmlns:a="http://schemas.openxmlformats.org/drawingml/2006/main">
+              <a:graphicData uri="http://schemas.openxmlformats.org/drawingml/2006/picture">
+                <pic:pic xmlns:pic="http://schemas.openxmlformats.org/drawingml/2006/picture">
+                  <pic:nvPicPr>
+                    <pic:cNvPr id="2" name="Package Diagram.jpg"/>
+                    <pic:cNvPicPr/>
+                  </pic:nvPicPr>
+                  <pic:blipFill>
+                    <a:blip r:embed="rId11">
+                      <a:extLst>
+                        <a:ext uri="{28A0092B-C50C-407E-A947-70E740481C1C}">
+                          <a14:useLocalDpi xmlns:a14="http://schemas.microsoft.com/office/drawing/2010/main" val="0"/>
+                        </a:ext>
+                      </a:extLst>
+                    </a:blip>
+                    <a:stretch>
+                      <a:fillRect/>
+                    </a:stretch>
+                  </pic:blipFill>
+                  <pic:spPr>
+                    <a:xfrm>
+                      <a:off x="0" y="0"/>
+                      <a:ext cx="4996601" cy="2965397"/>
+                    </a:xfrm>
+                    <a:prstGeom prst="rect">
+                      <a:avLst/>
+                    </a:prstGeom>
+                  </pic:spPr>
+                </pic:pic>
+              </a:graphicData>
+            </a:graphic>
+          </wp:inline>
+        </w:drawing>
+      </w:r>
+    </w:p>
+    <w:p>
+      <w:pPr>
         <w:rPr>
           <w:i/>
           <w:color w:val="943634"/>
         </w:rPr>
       </w:pPr>
-      <w:r>
-        <w:rPr>
-          <w:i/>
-          <w:color w:val="943634"/>
-        </w:rPr>
-        <w:t>[Define the domain model and create the conceptual class diagrams]</w:t>
-      </w:r>
-    </w:p>
-    <w:p>
-      <w:pPr>
-        <w:pStyle w:val="Heading1"/>
-        <w:rPr>
-          <w:rFonts w:ascii="Times New Roman" w:hAnsi="Times New Roman"/>
-        </w:rPr>
-      </w:pPr>
-      <w:bookmarkStart w:id="2" w:name="_Toc285793957"/>
-      <w:r>
-        <w:rPr>
-          <w:rFonts w:ascii="Times New Roman" w:hAnsi="Times New Roman"/>
-        </w:rPr>
-        <w:t>Architectural Design</w:t>
-      </w:r>
-      <w:bookmarkEnd w:id="2"/>
     </w:p>
     <w:p>
       <w:pPr>
@@ -163,106 +499,153 @@
           <w:rFonts w:ascii="Times New Roman" w:hAnsi="Times New Roman"/>
         </w:rPr>
       </w:pPr>
-      <w:bookmarkStart w:id="3" w:name="_Toc285793958"/>
-      <w:r>
-        <w:rPr>
-          <w:rFonts w:ascii="Times New Roman" w:hAnsi="Times New Roman"/>
-        </w:rPr>
-        <w:t>Conceptual Architecture</w:t>
-      </w:r>
-      <w:bookmarkEnd w:id="3"/>
+      <w:bookmarkStart w:id="6" w:name="_Toc285793960"/>
+      <w:r>
+        <w:rPr>
+          <w:rFonts w:ascii="Times New Roman" w:hAnsi="Times New Roman"/>
+        </w:rPr>
+        <w:t>Component and Deployment Diagrams</w:t>
+      </w:r>
+      <w:bookmarkEnd w:id="6"/>
     </w:p>
     <w:p>
       <w:pPr>
         <w:ind w:left="720"/>
-        <w:rPr>
-          <w:i/>
-          <w:color w:val="943634"/>
-        </w:rPr>
-      </w:pPr>
-      <w:r>
-        <w:rPr>
-          <w:i/>
-          <w:color w:val="943634"/>
-        </w:rPr>
-        <w:t>[Define the system’s conceptual architecture; use an architectural style and pattern - highlight its use and motivate your choice.]</w:t>
-      </w:r>
-    </w:p>
-    <w:p>
-      <w:pPr>
-        <w:pStyle w:val="Heading2"/>
-        <w:rPr>
-          <w:rFonts w:ascii="Times New Roman" w:hAnsi="Times New Roman"/>
-        </w:rPr>
-      </w:pPr>
-      <w:bookmarkStart w:id="4" w:name="_Toc285793959"/>
-      <w:r>
-        <w:rPr>
-          <w:rFonts w:ascii="Times New Roman" w:hAnsi="Times New Roman"/>
-        </w:rPr>
-        <w:t>Package Design</w:t>
-      </w:r>
-      <w:bookmarkEnd w:id="4"/>
+      </w:pPr>
+      <w:r>
+        <w:rPr>
+          <w:noProof/>
+        </w:rPr>
+        <w:drawing>
+          <wp:anchor distT="0" distB="0" distL="114300" distR="114300" simplePos="0" relativeHeight="251658240" behindDoc="0" locked="0" layoutInCell="1" allowOverlap="1" wp14:anchorId="460619D8" wp14:editId="47746214">
+            <wp:simplePos x="0" y="0"/>
+            <wp:positionH relativeFrom="column">
+              <wp:posOffset>0</wp:posOffset>
+            </wp:positionH>
+            <wp:positionV relativeFrom="paragraph">
+              <wp:posOffset>244475</wp:posOffset>
+            </wp:positionV>
+            <wp:extent cx="6442710" cy="3667125"/>
+            <wp:effectExtent l="0" t="0" r="0" b="0"/>
+            <wp:wrapSquare wrapText="bothSides"/>
+            <wp:docPr id="5" name="Picture 5"/>
+            <wp:cNvGraphicFramePr>
+              <a:graphicFrameLocks xmlns:a="http://schemas.openxmlformats.org/drawingml/2006/main" noChangeAspect="1"/>
+            </wp:cNvGraphicFramePr>
+            <a:graphic xmlns:a="http://schemas.openxmlformats.org/drawingml/2006/main">
+              <a:graphicData uri="http://schemas.openxmlformats.org/drawingml/2006/picture">
+                <pic:pic xmlns:pic="http://schemas.openxmlformats.org/drawingml/2006/picture">
+                  <pic:nvPicPr>
+                    <pic:cNvPr id="1" name=""/>
+                    <pic:cNvPicPr/>
+                  </pic:nvPicPr>
+                  <pic:blipFill>
+                    <a:blip r:embed="rId12">
+                      <a:extLst>
+                        <a:ext uri="{28A0092B-C50C-407E-A947-70E740481C1C}">
+                          <a14:useLocalDpi xmlns:a14="http://schemas.microsoft.com/office/drawing/2010/main" val="0"/>
+                        </a:ext>
+                      </a:extLst>
+                    </a:blip>
+                    <a:stretch>
+                      <a:fillRect/>
+                    </a:stretch>
+                  </pic:blipFill>
+                  <pic:spPr>
+                    <a:xfrm>
+                      <a:off x="0" y="0"/>
+                      <a:ext cx="6442710" cy="3667125"/>
+                    </a:xfrm>
+                    <a:prstGeom prst="rect">
+                      <a:avLst/>
+                    </a:prstGeom>
+                  </pic:spPr>
+                </pic:pic>
+              </a:graphicData>
+            </a:graphic>
+            <wp14:sizeRelH relativeFrom="margin">
+              <wp14:pctWidth>0</wp14:pctWidth>
+            </wp14:sizeRelH>
+            <wp14:sizeRelV relativeFrom="margin">
+              <wp14:pctHeight>0</wp14:pctHeight>
+            </wp14:sizeRelV>
+          </wp:anchor>
+        </w:drawing>
+      </w:r>
+      <w:r>
+        <w:t xml:space="preserve">Component diagram: </w:t>
+      </w:r>
     </w:p>
     <w:p>
       <w:pPr>
         <w:ind w:left="720"/>
-        <w:rPr>
-          <w:i/>
-          <w:color w:val="943634"/>
-        </w:rPr>
-      </w:pPr>
-      <w:r>
-        <w:rPr>
-          <w:i/>
-          <w:color w:val="943634"/>
-        </w:rPr>
-        <w:t>[Create a package diagram]</w:t>
-      </w:r>
-    </w:p>
-    <w:p>
-      <w:pPr>
-        <w:pStyle w:val="Heading2"/>
-        <w:rPr>
-          <w:rFonts w:ascii="Times New Roman" w:hAnsi="Times New Roman"/>
-        </w:rPr>
-      </w:pPr>
-      <w:bookmarkStart w:id="5" w:name="_Toc285793960"/>
-      <w:r>
-        <w:rPr>
-          <w:rFonts w:ascii="Times New Roman" w:hAnsi="Times New Roman"/>
-        </w:rPr>
-        <w:t>Component and Deployment Diagrams</w:t>
-      </w:r>
-      <w:bookmarkEnd w:id="5"/>
+      </w:pPr>
     </w:p>
     <w:p>
       <w:pPr>
         <w:ind w:left="720"/>
       </w:pPr>
       <w:r>
-        <w:rPr>
-          <w:i/>
-          <w:color w:val="943634"/>
-        </w:rPr>
-        <w:t>[Create the component and deployment diagrams.]</w:t>
-      </w:r>
-    </w:p>
-    <w:p>
-      <w:pPr>
-        <w:pStyle w:val="Heading1"/>
-        <w:numPr>
-          <w:ilvl w:val="0"/>
-          <w:numId w:val="0"/>
-        </w:numPr>
-        <w:tabs>
-          <w:tab w:val="left" w:pos="720"/>
-        </w:tabs>
-        <w:ind w:left="1440"/>
-        <w:rPr>
-          <w:rFonts w:ascii="Times New Roman" w:hAnsi="Times New Roman"/>
-        </w:rPr>
-      </w:pPr>
+        <w:lastRenderedPageBreak/>
+        <w:t xml:space="preserve">Deployment diagram: </w:t>
+      </w:r>
+    </w:p>
+    <w:p>
+      <w:pPr>
+        <w:ind w:left="720"/>
+      </w:pPr>
+    </w:p>
+    <w:p>
+      <w:pPr>
+        <w:ind w:left="720"/>
+        <w:jc w:val="center"/>
+      </w:pPr>
+      <w:r>
+        <w:rPr>
+          <w:noProof/>
+        </w:rPr>
+        <w:drawing>
+          <wp:inline distT="0" distB="0" distL="0" distR="0" wp14:anchorId="582754DA" wp14:editId="78D2C9F0">
+            <wp:extent cx="4479276" cy="2848839"/>
+            <wp:effectExtent l="0" t="0" r="0" b="0"/>
+            <wp:docPr id="6" name="Picture 6"/>
+            <wp:cNvGraphicFramePr>
+              <a:graphicFrameLocks xmlns:a="http://schemas.openxmlformats.org/drawingml/2006/main" noChangeAspect="1"/>
+            </wp:cNvGraphicFramePr>
+            <a:graphic xmlns:a="http://schemas.openxmlformats.org/drawingml/2006/main">
+              <a:graphicData uri="http://schemas.openxmlformats.org/drawingml/2006/picture">
+                <pic:pic xmlns:pic="http://schemas.openxmlformats.org/drawingml/2006/picture">
+                  <pic:nvPicPr>
+                    <pic:cNvPr id="6" name="Untitled Diagram.jpg"/>
+                    <pic:cNvPicPr/>
+                  </pic:nvPicPr>
+                  <pic:blipFill>
+                    <a:blip r:embed="rId13">
+                      <a:extLst>
+                        <a:ext uri="{28A0092B-C50C-407E-A947-70E740481C1C}">
+                          <a14:useLocalDpi xmlns:a14="http://schemas.microsoft.com/office/drawing/2010/main" val="0"/>
+                        </a:ext>
+                      </a:extLst>
+                    </a:blip>
+                    <a:stretch>
+                      <a:fillRect/>
+                    </a:stretch>
+                  </pic:blipFill>
+                  <pic:spPr>
+                    <a:xfrm>
+                      <a:off x="0" y="0"/>
+                      <a:ext cx="4529522" cy="2880796"/>
+                    </a:xfrm>
+                    <a:prstGeom prst="rect">
+                      <a:avLst/>
+                    </a:prstGeom>
+                  </pic:spPr>
+                </pic:pic>
+              </a:graphicData>
+            </a:graphic>
+          </wp:inline>
+        </w:drawing>
+      </w:r>
     </w:p>
     <w:p>
       <w:pPr>
@@ -279,7 +662,7 @@
           <w:rFonts w:ascii="Times New Roman" w:hAnsi="Times New Roman"/>
         </w:rPr>
       </w:pPr>
-      <w:bookmarkStart w:id="6" w:name="_Toc285793961"/>
+      <w:bookmarkStart w:id="7" w:name="_Toc285793961"/>
       <w:r>
         <w:rPr>
           <w:rFonts w:ascii="Times New Roman" w:hAnsi="Times New Roman"/>
@@ -298,7 +681,7 @@
         </w:rPr>
         <w:t>2</w:t>
       </w:r>
-      <w:bookmarkEnd w:id="6"/>
+      <w:bookmarkEnd w:id="7"/>
     </w:p>
     <w:p>
       <w:pPr>
@@ -312,14 +695,14 @@
           <w:rFonts w:ascii="Times New Roman" w:hAnsi="Times New Roman"/>
         </w:rPr>
       </w:pPr>
-      <w:bookmarkStart w:id="7" w:name="_Toc285793962"/>
+      <w:bookmarkStart w:id="8" w:name="_Toc285793962"/>
       <w:r>
         <w:rPr>
           <w:rFonts w:ascii="Times New Roman" w:hAnsi="Times New Roman"/>
         </w:rPr>
         <w:t>Design Model</w:t>
       </w:r>
-      <w:bookmarkEnd w:id="7"/>
+      <w:bookmarkEnd w:id="8"/>
     </w:p>
     <w:p>
       <w:pPr>
@@ -333,14 +716,14 @@
           <w:rFonts w:ascii="Times New Roman" w:hAnsi="Times New Roman"/>
         </w:rPr>
       </w:pPr>
-      <w:bookmarkStart w:id="8" w:name="_Toc285793963"/>
+      <w:bookmarkStart w:id="9" w:name="_Toc285793963"/>
       <w:r>
         <w:rPr>
           <w:rFonts w:ascii="Times New Roman" w:hAnsi="Times New Roman"/>
         </w:rPr>
         <w:t>Dynamic Behavior</w:t>
       </w:r>
-      <w:bookmarkEnd w:id="8"/>
+      <w:bookmarkEnd w:id="9"/>
     </w:p>
     <w:p>
       <w:pPr>
@@ -370,7 +753,7 @@
           <w:rFonts w:ascii="Times New Roman" w:hAnsi="Times New Roman"/>
         </w:rPr>
       </w:pPr>
-      <w:bookmarkStart w:id="9" w:name="_Toc285793964"/>
+      <w:bookmarkStart w:id="10" w:name="_Toc285793964"/>
       <w:r>
         <w:rPr>
           <w:rFonts w:ascii="Times New Roman" w:hAnsi="Times New Roman"/>
@@ -383,8 +766,6 @@
         </w:rPr>
         <w:t>Design</w:t>
       </w:r>
-      <w:bookmarkStart w:id="10" w:name="_GoBack"/>
-      <w:bookmarkEnd w:id="9"/>
       <w:bookmarkEnd w:id="10"/>
     </w:p>
     <w:p>
@@ -421,7 +802,23 @@
           <w:i/>
           <w:color w:val="943634"/>
         </w:rPr>
-        <w:t xml:space="preserve"> GoF patterns</w:t>
+        <w:t xml:space="preserve"> </w:t>
+      </w:r>
+      <w:proofErr w:type="spellStart"/>
+      <w:r>
+        <w:rPr>
+          <w:i/>
+          <w:color w:val="943634"/>
+        </w:rPr>
+        <w:t>GoF</w:t>
+      </w:r>
+      <w:proofErr w:type="spellEnd"/>
+      <w:r>
+        <w:rPr>
+          <w:i/>
+          <w:color w:val="943634"/>
+        </w:rPr>
+        <w:t xml:space="preserve"> patterns</w:t>
       </w:r>
       <w:r>
         <w:rPr>
@@ -750,6 +1147,7 @@
         <w:rPr>
           <w:rFonts w:ascii="Times New Roman" w:hAnsi="Times New Roman"/>
         </w:rPr>
+        <w:lastRenderedPageBreak/>
         <w:t>Future improvements</w:t>
       </w:r>
       <w:bookmarkEnd w:id="21"/>
@@ -772,10 +1170,10 @@
     </w:p>
     <w:p/>
     <w:sectPr>
-      <w:headerReference w:type="default" r:id="rId10"/>
-      <w:footerReference w:type="default" r:id="rId11"/>
-      <w:headerReference w:type="first" r:id="rId12"/>
-      <w:footerReference w:type="first" r:id="rId13"/>
+      <w:headerReference w:type="default" r:id="rId14"/>
+      <w:footerReference w:type="default" r:id="rId15"/>
+      <w:headerReference w:type="first" r:id="rId16"/>
+      <w:footerReference w:type="first" r:id="rId17"/>
       <w:pgSz w:w="12240" w:h="15840" w:code="1"/>
       <w:pgMar w:top="1440" w:right="1440" w:bottom="1440" w:left="1440" w:header="720" w:footer="720" w:gutter="0"/>
       <w:cols w:space="720"/>
@@ -786,7 +1184,7 @@
 </file>
 
 <file path=word/endnotes.xml><?xml version="1.0" encoding="utf-8"?>
-<w:endnotes xmlns:wpc="http://schemas.microsoft.com/office/word/2010/wordprocessingCanvas" xmlns:cx="http://schemas.microsoft.com/office/drawing/2014/chartex" xmlns:cx1="http://schemas.microsoft.com/office/drawing/2015/9/8/chartex" xmlns:mc="http://schemas.openxmlformats.org/markup-compatibility/2006" xmlns:o="urn:schemas-microsoft-com:office:office" xmlns:r="http://schemas.openxmlformats.org/officeDocument/2006/relationships" xmlns:m="http://schemas.openxmlformats.org/officeDocument/2006/math" xmlns:v="urn:schemas-microsoft-com:vml" xmlns:wp14="http://schemas.microsoft.com/office/word/2010/wordprocessingDrawing" xmlns:wp="http://schemas.openxmlformats.org/drawingml/2006/wordprocessingDrawing" xmlns:w10="urn:schemas-microsoft-com:office:word" xmlns:w="http://schemas.openxmlformats.org/wordprocessingml/2006/main" xmlns:w14="http://schemas.microsoft.com/office/word/2010/wordml" xmlns:w15="http://schemas.microsoft.com/office/word/2012/wordml" xmlns:w16se="http://schemas.microsoft.com/office/word/2015/wordml/symex" xmlns:wpg="http://schemas.microsoft.com/office/word/2010/wordprocessingGroup" xmlns:wpi="http://schemas.microsoft.com/office/word/2010/wordprocessingInk" xmlns:wne="http://schemas.microsoft.com/office/word/2006/wordml" xmlns:wps="http://schemas.microsoft.com/office/word/2010/wordprocessingShape" mc:Ignorable="w14 w15 w16se wp14">
+<w:endnotes xmlns:wpc="http://schemas.microsoft.com/office/word/2010/wordprocessingCanvas" xmlns:cx="http://schemas.microsoft.com/office/drawing/2014/chartex" xmlns:cx1="http://schemas.microsoft.com/office/drawing/2015/9/8/chartex" xmlns:cx2="http://schemas.microsoft.com/office/drawing/2015/10/21/chartex" xmlns:cx3="http://schemas.microsoft.com/office/drawing/2016/5/9/chartex" xmlns:cx4="http://schemas.microsoft.com/office/drawing/2016/5/10/chartex" xmlns:cx5="http://schemas.microsoft.com/office/drawing/2016/5/11/chartex" xmlns:cx6="http://schemas.microsoft.com/office/drawing/2016/5/12/chartex" xmlns:cx7="http://schemas.microsoft.com/office/drawing/2016/5/13/chartex" xmlns:cx8="http://schemas.microsoft.com/office/drawing/2016/5/14/chartex" xmlns:mc="http://schemas.openxmlformats.org/markup-compatibility/2006" xmlns:aink="http://schemas.microsoft.com/office/drawing/2016/ink" xmlns:am3d="http://schemas.microsoft.com/office/drawing/2017/model3d" xmlns:o="urn:schemas-microsoft-com:office:office" xmlns:r="http://schemas.openxmlformats.org/officeDocument/2006/relationships" xmlns:m="http://schemas.openxmlformats.org/officeDocument/2006/math" xmlns:v="urn:schemas-microsoft-com:vml" xmlns:wp14="http://schemas.microsoft.com/office/word/2010/wordprocessingDrawing" xmlns:wp="http://schemas.openxmlformats.org/drawingml/2006/wordprocessingDrawing" xmlns:w10="urn:schemas-microsoft-com:office:word" xmlns:w="http://schemas.openxmlformats.org/wordprocessingml/2006/main" xmlns:w14="http://schemas.microsoft.com/office/word/2010/wordml" xmlns:w15="http://schemas.microsoft.com/office/word/2012/wordml" xmlns:w16cid="http://schemas.microsoft.com/office/word/2016/wordml/cid" xmlns:w16se="http://schemas.microsoft.com/office/word/2015/wordml/symex" xmlns:wpg="http://schemas.microsoft.com/office/word/2010/wordprocessingGroup" xmlns:wpi="http://schemas.microsoft.com/office/word/2010/wordprocessingInk" xmlns:wne="http://schemas.microsoft.com/office/word/2006/wordml" xmlns:wps="http://schemas.microsoft.com/office/word/2010/wordprocessingShape" mc:Ignorable="w14 w15 w16se w16cid wp14">
   <w:endnote w:type="separator" w:id="-1">
     <w:p>
       <w:pPr>
@@ -811,7 +1209,7 @@
 </file>
 
 <file path=word/footer1.xml><?xml version="1.0" encoding="utf-8"?>
-<w:ftr xmlns:wpc="http://schemas.microsoft.com/office/word/2010/wordprocessingCanvas" xmlns:cx="http://schemas.microsoft.com/office/drawing/2014/chartex" xmlns:cx1="http://schemas.microsoft.com/office/drawing/2015/9/8/chartex" xmlns:mc="http://schemas.openxmlformats.org/markup-compatibility/2006" xmlns:o="urn:schemas-microsoft-com:office:office" xmlns:r="http://schemas.openxmlformats.org/officeDocument/2006/relationships" xmlns:m="http://schemas.openxmlformats.org/officeDocument/2006/math" xmlns:v="urn:schemas-microsoft-com:vml" xmlns:wp14="http://schemas.microsoft.com/office/word/2010/wordprocessingDrawing" xmlns:wp="http://schemas.openxmlformats.org/drawingml/2006/wordprocessingDrawing" xmlns:w10="urn:schemas-microsoft-com:office:word" xmlns:w="http://schemas.openxmlformats.org/wordprocessingml/2006/main" xmlns:w14="http://schemas.microsoft.com/office/word/2010/wordml" xmlns:w15="http://schemas.microsoft.com/office/word/2012/wordml" xmlns:w16se="http://schemas.microsoft.com/office/word/2015/wordml/symex" xmlns:wpg="http://schemas.microsoft.com/office/word/2010/wordprocessingGroup" xmlns:wpi="http://schemas.microsoft.com/office/word/2010/wordprocessingInk" xmlns:wne="http://schemas.microsoft.com/office/word/2006/wordml" xmlns:wps="http://schemas.microsoft.com/office/word/2010/wordprocessingShape" mc:Ignorable="w14 w15 w16se wp14">
+<w:ftr xmlns:wpc="http://schemas.microsoft.com/office/word/2010/wordprocessingCanvas" xmlns:cx="http://schemas.microsoft.com/office/drawing/2014/chartex" xmlns:cx1="http://schemas.microsoft.com/office/drawing/2015/9/8/chartex" xmlns:cx2="http://schemas.microsoft.com/office/drawing/2015/10/21/chartex" xmlns:cx3="http://schemas.microsoft.com/office/drawing/2016/5/9/chartex" xmlns:cx4="http://schemas.microsoft.com/office/drawing/2016/5/10/chartex" xmlns:cx5="http://schemas.microsoft.com/office/drawing/2016/5/11/chartex" xmlns:cx6="http://schemas.microsoft.com/office/drawing/2016/5/12/chartex" xmlns:cx7="http://schemas.microsoft.com/office/drawing/2016/5/13/chartex" xmlns:cx8="http://schemas.microsoft.com/office/drawing/2016/5/14/chartex" xmlns:mc="http://schemas.openxmlformats.org/markup-compatibility/2006" xmlns:aink="http://schemas.microsoft.com/office/drawing/2016/ink" xmlns:am3d="http://schemas.microsoft.com/office/drawing/2017/model3d" xmlns:o="urn:schemas-microsoft-com:office:office" xmlns:r="http://schemas.openxmlformats.org/officeDocument/2006/relationships" xmlns:m="http://schemas.openxmlformats.org/officeDocument/2006/math" xmlns:v="urn:schemas-microsoft-com:vml" xmlns:wp14="http://schemas.microsoft.com/office/word/2010/wordprocessingDrawing" xmlns:wp="http://schemas.openxmlformats.org/drawingml/2006/wordprocessingDrawing" xmlns:w10="urn:schemas-microsoft-com:office:word" xmlns:w="http://schemas.openxmlformats.org/wordprocessingml/2006/main" xmlns:w14="http://schemas.microsoft.com/office/word/2010/wordml" xmlns:w15="http://schemas.microsoft.com/office/word/2012/wordml" xmlns:w16cid="http://schemas.microsoft.com/office/word/2016/wordml/cid" xmlns:w16se="http://schemas.microsoft.com/office/word/2015/wordml/symex" xmlns:wpg="http://schemas.microsoft.com/office/word/2010/wordprocessingGroup" xmlns:wpi="http://schemas.microsoft.com/office/word/2010/wordprocessingInk" xmlns:wne="http://schemas.microsoft.com/office/word/2006/wordml" xmlns:wps="http://schemas.microsoft.com/office/word/2010/wordprocessingShape" mc:Ignorable="w14 w15 w16se w16cid wp14">
   <w:p>
     <w:pPr>
       <w:pStyle w:val="Footer"/>
@@ -849,7 +1247,7 @@
 </file>
 
 <file path=word/footer2.xml><?xml version="1.0" encoding="utf-8"?>
-<w:ftr xmlns:wpc="http://schemas.microsoft.com/office/word/2010/wordprocessingCanvas" xmlns:cx="http://schemas.microsoft.com/office/drawing/2014/chartex" xmlns:cx1="http://schemas.microsoft.com/office/drawing/2015/9/8/chartex" xmlns:mc="http://schemas.openxmlformats.org/markup-compatibility/2006" xmlns:o="urn:schemas-microsoft-com:office:office" xmlns:r="http://schemas.openxmlformats.org/officeDocument/2006/relationships" xmlns:m="http://schemas.openxmlformats.org/officeDocument/2006/math" xmlns:v="urn:schemas-microsoft-com:vml" xmlns:wp14="http://schemas.microsoft.com/office/word/2010/wordprocessingDrawing" xmlns:wp="http://schemas.openxmlformats.org/drawingml/2006/wordprocessingDrawing" xmlns:w10="urn:schemas-microsoft-com:office:word" xmlns:w="http://schemas.openxmlformats.org/wordprocessingml/2006/main" xmlns:w14="http://schemas.microsoft.com/office/word/2010/wordml" xmlns:w15="http://schemas.microsoft.com/office/word/2012/wordml" xmlns:w16se="http://schemas.microsoft.com/office/word/2015/wordml/symex" xmlns:wpg="http://schemas.microsoft.com/office/word/2010/wordprocessingGroup" xmlns:wpi="http://schemas.microsoft.com/office/word/2010/wordprocessingInk" xmlns:wne="http://schemas.microsoft.com/office/word/2006/wordml" xmlns:wps="http://schemas.microsoft.com/office/word/2010/wordprocessingShape" mc:Ignorable="w14 w15 w16se wp14">
+<w:ftr xmlns:wpc="http://schemas.microsoft.com/office/word/2010/wordprocessingCanvas" xmlns:cx="http://schemas.microsoft.com/office/drawing/2014/chartex" xmlns:cx1="http://schemas.microsoft.com/office/drawing/2015/9/8/chartex" xmlns:cx2="http://schemas.microsoft.com/office/drawing/2015/10/21/chartex" xmlns:cx3="http://schemas.microsoft.com/office/drawing/2016/5/9/chartex" xmlns:cx4="http://schemas.microsoft.com/office/drawing/2016/5/10/chartex" xmlns:cx5="http://schemas.microsoft.com/office/drawing/2016/5/11/chartex" xmlns:cx6="http://schemas.microsoft.com/office/drawing/2016/5/12/chartex" xmlns:cx7="http://schemas.microsoft.com/office/drawing/2016/5/13/chartex" xmlns:cx8="http://schemas.microsoft.com/office/drawing/2016/5/14/chartex" xmlns:mc="http://schemas.openxmlformats.org/markup-compatibility/2006" xmlns:aink="http://schemas.microsoft.com/office/drawing/2016/ink" xmlns:am3d="http://schemas.microsoft.com/office/drawing/2017/model3d" xmlns:o="urn:schemas-microsoft-com:office:office" xmlns:r="http://schemas.openxmlformats.org/officeDocument/2006/relationships" xmlns:m="http://schemas.openxmlformats.org/officeDocument/2006/math" xmlns:v="urn:schemas-microsoft-com:vml" xmlns:wp14="http://schemas.microsoft.com/office/word/2010/wordprocessingDrawing" xmlns:wp="http://schemas.openxmlformats.org/drawingml/2006/wordprocessingDrawing" xmlns:w10="urn:schemas-microsoft-com:office:word" xmlns:w="http://schemas.openxmlformats.org/wordprocessingml/2006/main" xmlns:w14="http://schemas.microsoft.com/office/word/2010/wordml" xmlns:w15="http://schemas.microsoft.com/office/word/2012/wordml" xmlns:w16cid="http://schemas.microsoft.com/office/word/2016/wordml/cid" xmlns:w16se="http://schemas.microsoft.com/office/word/2015/wordml/symex" xmlns:wpg="http://schemas.microsoft.com/office/word/2010/wordprocessingGroup" xmlns:wpi="http://schemas.microsoft.com/office/word/2010/wordprocessingInk" xmlns:wne="http://schemas.microsoft.com/office/word/2006/wordml" xmlns:wps="http://schemas.microsoft.com/office/word/2010/wordprocessingShape" mc:Ignorable="w14 w15 w16se w16cid wp14">
   <w:tbl>
     <w:tblPr>
       <w:tblW w:w="0" w:type="auto"/>
@@ -1004,7 +1402,7 @@
 </file>
 
 <file path=word/footer3.xml><?xml version="1.0" encoding="utf-8"?>
-<w:ftr xmlns:wpc="http://schemas.microsoft.com/office/word/2010/wordprocessingCanvas" xmlns:cx="http://schemas.microsoft.com/office/drawing/2014/chartex" xmlns:cx1="http://schemas.microsoft.com/office/drawing/2015/9/8/chartex" xmlns:mc="http://schemas.openxmlformats.org/markup-compatibility/2006" xmlns:o="urn:schemas-microsoft-com:office:office" xmlns:r="http://schemas.openxmlformats.org/officeDocument/2006/relationships" xmlns:m="http://schemas.openxmlformats.org/officeDocument/2006/math" xmlns:v="urn:schemas-microsoft-com:vml" xmlns:wp14="http://schemas.microsoft.com/office/word/2010/wordprocessingDrawing" xmlns:wp="http://schemas.openxmlformats.org/drawingml/2006/wordprocessingDrawing" xmlns:w10="urn:schemas-microsoft-com:office:word" xmlns:w="http://schemas.openxmlformats.org/wordprocessingml/2006/main" xmlns:w14="http://schemas.microsoft.com/office/word/2010/wordml" xmlns:w15="http://schemas.microsoft.com/office/word/2012/wordml" xmlns:w16se="http://schemas.microsoft.com/office/word/2015/wordml/symex" xmlns:wpg="http://schemas.microsoft.com/office/word/2010/wordprocessingGroup" xmlns:wpi="http://schemas.microsoft.com/office/word/2010/wordprocessingInk" xmlns:wne="http://schemas.microsoft.com/office/word/2006/wordml" xmlns:wps="http://schemas.microsoft.com/office/word/2010/wordprocessingShape" mc:Ignorable="w14 w15 w16se wp14">
+<w:ftr xmlns:wpc="http://schemas.microsoft.com/office/word/2010/wordprocessingCanvas" xmlns:cx="http://schemas.microsoft.com/office/drawing/2014/chartex" xmlns:cx1="http://schemas.microsoft.com/office/drawing/2015/9/8/chartex" xmlns:cx2="http://schemas.microsoft.com/office/drawing/2015/10/21/chartex" xmlns:cx3="http://schemas.microsoft.com/office/drawing/2016/5/9/chartex" xmlns:cx4="http://schemas.microsoft.com/office/drawing/2016/5/10/chartex" xmlns:cx5="http://schemas.microsoft.com/office/drawing/2016/5/11/chartex" xmlns:cx6="http://schemas.microsoft.com/office/drawing/2016/5/12/chartex" xmlns:cx7="http://schemas.microsoft.com/office/drawing/2016/5/13/chartex" xmlns:cx8="http://schemas.microsoft.com/office/drawing/2016/5/14/chartex" xmlns:mc="http://schemas.openxmlformats.org/markup-compatibility/2006" xmlns:aink="http://schemas.microsoft.com/office/drawing/2016/ink" xmlns:am3d="http://schemas.microsoft.com/office/drawing/2017/model3d" xmlns:o="urn:schemas-microsoft-com:office:office" xmlns:r="http://schemas.openxmlformats.org/officeDocument/2006/relationships" xmlns:m="http://schemas.openxmlformats.org/officeDocument/2006/math" xmlns:v="urn:schemas-microsoft-com:vml" xmlns:wp14="http://schemas.microsoft.com/office/word/2010/wordprocessingDrawing" xmlns:wp="http://schemas.openxmlformats.org/drawingml/2006/wordprocessingDrawing" xmlns:w10="urn:schemas-microsoft-com:office:word" xmlns:w="http://schemas.openxmlformats.org/wordprocessingml/2006/main" xmlns:w14="http://schemas.microsoft.com/office/word/2010/wordml" xmlns:w15="http://schemas.microsoft.com/office/word/2012/wordml" xmlns:w16cid="http://schemas.microsoft.com/office/word/2016/wordml/cid" xmlns:w16se="http://schemas.microsoft.com/office/word/2015/wordml/symex" xmlns:wpg="http://schemas.microsoft.com/office/word/2010/wordprocessingGroup" xmlns:wpi="http://schemas.microsoft.com/office/word/2010/wordprocessingInk" xmlns:wne="http://schemas.microsoft.com/office/word/2006/wordml" xmlns:wps="http://schemas.microsoft.com/office/word/2010/wordprocessingShape" mc:Ignorable="w14 w15 w16se w16cid wp14">
   <w:p>
     <w:pPr>
       <w:pStyle w:val="Footer"/>
@@ -1014,7 +1412,7 @@
 </file>
 
 <file path=word/footnotes.xml><?xml version="1.0" encoding="utf-8"?>
-<w:footnotes xmlns:wpc="http://schemas.microsoft.com/office/word/2010/wordprocessingCanvas" xmlns:cx="http://schemas.microsoft.com/office/drawing/2014/chartex" xmlns:cx1="http://schemas.microsoft.com/office/drawing/2015/9/8/chartex" xmlns:mc="http://schemas.openxmlformats.org/markup-compatibility/2006" xmlns:o="urn:schemas-microsoft-com:office:office" xmlns:r="http://schemas.openxmlformats.org/officeDocument/2006/relationships" xmlns:m="http://schemas.openxmlformats.org/officeDocument/2006/math" xmlns:v="urn:schemas-microsoft-com:vml" xmlns:wp14="http://schemas.microsoft.com/office/word/2010/wordprocessingDrawing" xmlns:wp="http://schemas.openxmlformats.org/drawingml/2006/wordprocessingDrawing" xmlns:w10="urn:schemas-microsoft-com:office:word" xmlns:w="http://schemas.openxmlformats.org/wordprocessingml/2006/main" xmlns:w14="http://schemas.microsoft.com/office/word/2010/wordml" xmlns:w15="http://schemas.microsoft.com/office/word/2012/wordml" xmlns:w16se="http://schemas.microsoft.com/office/word/2015/wordml/symex" xmlns:wpg="http://schemas.microsoft.com/office/word/2010/wordprocessingGroup" xmlns:wpi="http://schemas.microsoft.com/office/word/2010/wordprocessingInk" xmlns:wne="http://schemas.microsoft.com/office/word/2006/wordml" xmlns:wps="http://schemas.microsoft.com/office/word/2010/wordprocessingShape" mc:Ignorable="w14 w15 w16se wp14">
+<w:footnotes xmlns:wpc="http://schemas.microsoft.com/office/word/2010/wordprocessingCanvas" xmlns:cx="http://schemas.microsoft.com/office/drawing/2014/chartex" xmlns:cx1="http://schemas.microsoft.com/office/drawing/2015/9/8/chartex" xmlns:cx2="http://schemas.microsoft.com/office/drawing/2015/10/21/chartex" xmlns:cx3="http://schemas.microsoft.com/office/drawing/2016/5/9/chartex" xmlns:cx4="http://schemas.microsoft.com/office/drawing/2016/5/10/chartex" xmlns:cx5="http://schemas.microsoft.com/office/drawing/2016/5/11/chartex" xmlns:cx6="http://schemas.microsoft.com/office/drawing/2016/5/12/chartex" xmlns:cx7="http://schemas.microsoft.com/office/drawing/2016/5/13/chartex" xmlns:cx8="http://schemas.microsoft.com/office/drawing/2016/5/14/chartex" xmlns:mc="http://schemas.openxmlformats.org/markup-compatibility/2006" xmlns:aink="http://schemas.microsoft.com/office/drawing/2016/ink" xmlns:am3d="http://schemas.microsoft.com/office/drawing/2017/model3d" xmlns:o="urn:schemas-microsoft-com:office:office" xmlns:r="http://schemas.openxmlformats.org/officeDocument/2006/relationships" xmlns:m="http://schemas.openxmlformats.org/officeDocument/2006/math" xmlns:v="urn:schemas-microsoft-com:vml" xmlns:wp14="http://schemas.microsoft.com/office/word/2010/wordprocessingDrawing" xmlns:wp="http://schemas.openxmlformats.org/drawingml/2006/wordprocessingDrawing" xmlns:w10="urn:schemas-microsoft-com:office:word" xmlns:w="http://schemas.openxmlformats.org/wordprocessingml/2006/main" xmlns:w14="http://schemas.microsoft.com/office/word/2010/wordml" xmlns:w15="http://schemas.microsoft.com/office/word/2012/wordml" xmlns:w16cid="http://schemas.microsoft.com/office/word/2016/wordml/cid" xmlns:w16se="http://schemas.microsoft.com/office/word/2015/wordml/symex" xmlns:wpg="http://schemas.microsoft.com/office/word/2010/wordprocessingGroup" xmlns:wpi="http://schemas.microsoft.com/office/word/2010/wordprocessingInk" xmlns:wne="http://schemas.microsoft.com/office/word/2006/wordml" xmlns:wps="http://schemas.microsoft.com/office/word/2010/wordprocessingShape" mc:Ignorable="w14 w15 w16se w16cid wp14">
   <w:footnote w:type="separator" w:id="-1">
     <w:p>
       <w:pPr>
@@ -1039,7 +1437,7 @@
 </file>
 
 <file path=word/header1.xml><?xml version="1.0" encoding="utf-8"?>
-<w:hdr xmlns:wpc="http://schemas.microsoft.com/office/word/2010/wordprocessingCanvas" xmlns:cx="http://schemas.microsoft.com/office/drawing/2014/chartex" xmlns:cx1="http://schemas.microsoft.com/office/drawing/2015/9/8/chartex" xmlns:mc="http://schemas.openxmlformats.org/markup-compatibility/2006" xmlns:o="urn:schemas-microsoft-com:office:office" xmlns:r="http://schemas.openxmlformats.org/officeDocument/2006/relationships" xmlns:m="http://schemas.openxmlformats.org/officeDocument/2006/math" xmlns:v="urn:schemas-microsoft-com:vml" xmlns:wp14="http://schemas.microsoft.com/office/word/2010/wordprocessingDrawing" xmlns:wp="http://schemas.openxmlformats.org/drawingml/2006/wordprocessingDrawing" xmlns:w10="urn:schemas-microsoft-com:office:word" xmlns:w="http://schemas.openxmlformats.org/wordprocessingml/2006/main" xmlns:w14="http://schemas.microsoft.com/office/word/2010/wordml" xmlns:w15="http://schemas.microsoft.com/office/word/2012/wordml" xmlns:w16se="http://schemas.microsoft.com/office/word/2015/wordml/symex" xmlns:wpg="http://schemas.microsoft.com/office/word/2010/wordprocessingGroup" xmlns:wpi="http://schemas.microsoft.com/office/word/2010/wordprocessingInk" xmlns:wne="http://schemas.microsoft.com/office/word/2006/wordml" xmlns:wps="http://schemas.microsoft.com/office/word/2010/wordprocessingShape" mc:Ignorable="w14 w15 w16se wp14">
+<w:hdr xmlns:wpc="http://schemas.microsoft.com/office/word/2010/wordprocessingCanvas" xmlns:cx="http://schemas.microsoft.com/office/drawing/2014/chartex" xmlns:cx1="http://schemas.microsoft.com/office/drawing/2015/9/8/chartex" xmlns:cx2="http://schemas.microsoft.com/office/drawing/2015/10/21/chartex" xmlns:cx3="http://schemas.microsoft.com/office/drawing/2016/5/9/chartex" xmlns:cx4="http://schemas.microsoft.com/office/drawing/2016/5/10/chartex" xmlns:cx5="http://schemas.microsoft.com/office/drawing/2016/5/11/chartex" xmlns:cx6="http://schemas.microsoft.com/office/drawing/2016/5/12/chartex" xmlns:cx7="http://schemas.microsoft.com/office/drawing/2016/5/13/chartex" xmlns:cx8="http://schemas.microsoft.com/office/drawing/2016/5/14/chartex" xmlns:mc="http://schemas.openxmlformats.org/markup-compatibility/2006" xmlns:aink="http://schemas.microsoft.com/office/drawing/2016/ink" xmlns:am3d="http://schemas.microsoft.com/office/drawing/2017/model3d" xmlns:o="urn:schemas-microsoft-com:office:office" xmlns:r="http://schemas.openxmlformats.org/officeDocument/2006/relationships" xmlns:m="http://schemas.openxmlformats.org/officeDocument/2006/math" xmlns:v="urn:schemas-microsoft-com:vml" xmlns:wp14="http://schemas.microsoft.com/office/word/2010/wordprocessingDrawing" xmlns:wp="http://schemas.openxmlformats.org/drawingml/2006/wordprocessingDrawing" xmlns:w10="urn:schemas-microsoft-com:office:word" xmlns:w="http://schemas.openxmlformats.org/wordprocessingml/2006/main" xmlns:w14="http://schemas.microsoft.com/office/word/2010/wordml" xmlns:w15="http://schemas.microsoft.com/office/word/2012/wordml" xmlns:w16cid="http://schemas.microsoft.com/office/word/2016/wordml/cid" xmlns:w16se="http://schemas.microsoft.com/office/word/2015/wordml/symex" xmlns:wpg="http://schemas.microsoft.com/office/word/2010/wordprocessingGroup" xmlns:wpi="http://schemas.microsoft.com/office/word/2010/wordprocessingInk" xmlns:wne="http://schemas.microsoft.com/office/word/2006/wordml" xmlns:wps="http://schemas.microsoft.com/office/word/2010/wordprocessingShape" mc:Ignorable="w14 w15 w16se w16cid wp14">
   <w:p>
     <w:pPr>
       <w:rPr>
@@ -1094,7 +1492,7 @@
         <w:b/>
         <w:sz w:val="36"/>
       </w:rPr>
-      <w:t>&lt;Student Name&gt;</w:t>
+      <w:t>Costantea Alexandra-Cristina</w:t>
     </w:r>
     <w:r>
       <w:rPr>
@@ -1147,7 +1545,7 @@
         <w:b/>
         <w:sz w:val="36"/>
       </w:rPr>
-      <w:t>&lt;Group Number&gt;</w:t>
+      <w:t>30431</w:t>
     </w:r>
     <w:r>
       <w:rPr>
@@ -1178,7 +1576,7 @@
 </file>
 
 <file path=word/header2.xml><?xml version="1.0" encoding="utf-8"?>
-<w:hdr xmlns:wpc="http://schemas.microsoft.com/office/word/2010/wordprocessingCanvas" xmlns:cx="http://schemas.microsoft.com/office/drawing/2014/chartex" xmlns:cx1="http://schemas.microsoft.com/office/drawing/2015/9/8/chartex" xmlns:mc="http://schemas.openxmlformats.org/markup-compatibility/2006" xmlns:o="urn:schemas-microsoft-com:office:office" xmlns:r="http://schemas.openxmlformats.org/officeDocument/2006/relationships" xmlns:m="http://schemas.openxmlformats.org/officeDocument/2006/math" xmlns:v="urn:schemas-microsoft-com:vml" xmlns:wp14="http://schemas.microsoft.com/office/word/2010/wordprocessingDrawing" xmlns:wp="http://schemas.openxmlformats.org/drawingml/2006/wordprocessingDrawing" xmlns:w10="urn:schemas-microsoft-com:office:word" xmlns:w="http://schemas.openxmlformats.org/wordprocessingml/2006/main" xmlns:w14="http://schemas.microsoft.com/office/word/2010/wordml" xmlns:w15="http://schemas.microsoft.com/office/word/2012/wordml" xmlns:w16se="http://schemas.microsoft.com/office/word/2015/wordml/symex" xmlns:wpg="http://schemas.microsoft.com/office/word/2010/wordprocessingGroup" xmlns:wpi="http://schemas.microsoft.com/office/word/2010/wordprocessingInk" xmlns:wne="http://schemas.microsoft.com/office/word/2006/wordml" xmlns:wps="http://schemas.microsoft.com/office/word/2010/wordprocessingShape" mc:Ignorable="w14 w15 w16se wp14">
+<w:hdr xmlns:wpc="http://schemas.microsoft.com/office/word/2010/wordprocessingCanvas" xmlns:cx="http://schemas.microsoft.com/office/drawing/2014/chartex" xmlns:cx1="http://schemas.microsoft.com/office/drawing/2015/9/8/chartex" xmlns:cx2="http://schemas.microsoft.com/office/drawing/2015/10/21/chartex" xmlns:cx3="http://schemas.microsoft.com/office/drawing/2016/5/9/chartex" xmlns:cx4="http://schemas.microsoft.com/office/drawing/2016/5/10/chartex" xmlns:cx5="http://schemas.microsoft.com/office/drawing/2016/5/11/chartex" xmlns:cx6="http://schemas.microsoft.com/office/drawing/2016/5/12/chartex" xmlns:cx7="http://schemas.microsoft.com/office/drawing/2016/5/13/chartex" xmlns:cx8="http://schemas.microsoft.com/office/drawing/2016/5/14/chartex" xmlns:mc="http://schemas.openxmlformats.org/markup-compatibility/2006" xmlns:aink="http://schemas.microsoft.com/office/drawing/2016/ink" xmlns:am3d="http://schemas.microsoft.com/office/drawing/2017/model3d" xmlns:o="urn:schemas-microsoft-com:office:office" xmlns:r="http://schemas.openxmlformats.org/officeDocument/2006/relationships" xmlns:m="http://schemas.openxmlformats.org/officeDocument/2006/math" xmlns:v="urn:schemas-microsoft-com:vml" xmlns:wp14="http://schemas.microsoft.com/office/word/2010/wordprocessingDrawing" xmlns:wp="http://schemas.openxmlformats.org/drawingml/2006/wordprocessingDrawing" xmlns:w10="urn:schemas-microsoft-com:office:word" xmlns:w="http://schemas.openxmlformats.org/wordprocessingml/2006/main" xmlns:w14="http://schemas.microsoft.com/office/word/2010/wordml" xmlns:w15="http://schemas.microsoft.com/office/word/2012/wordml" xmlns:w16cid="http://schemas.microsoft.com/office/word/2016/wordml/cid" xmlns:w16se="http://schemas.microsoft.com/office/word/2015/wordml/symex" xmlns:wpg="http://schemas.microsoft.com/office/word/2010/wordprocessingGroup" xmlns:wpi="http://schemas.microsoft.com/office/word/2010/wordprocessingInk" xmlns:wne="http://schemas.microsoft.com/office/word/2006/wordml" xmlns:wps="http://schemas.microsoft.com/office/word/2010/wordprocessingShape" mc:Ignorable="w14 w15 w16se w16cid wp14">
   <w:tbl>
     <w:tblPr>
       <w:tblW w:w="9606" w:type="dxa"/>
@@ -1202,11 +1600,9 @@
           <w:tcW w:w="9606" w:type="dxa"/>
         </w:tcPr>
         <w:p>
-          <w:fldSimple w:instr=" SUBJECT  \* MERGEFORMAT ">
-            <w:r>
-              <w:t>&lt;Project Name&gt;</w:t>
-            </w:r>
-          </w:fldSimple>
+          <w:r>
+            <w:t>Costantea Alexandra-Cristina</w:t>
+          </w:r>
         </w:p>
       </w:tc>
     </w:tr>
@@ -1234,7 +1630,7 @@
 </file>
 
 <file path=word/header3.xml><?xml version="1.0" encoding="utf-8"?>
-<w:hdr xmlns:wpc="http://schemas.microsoft.com/office/word/2010/wordprocessingCanvas" xmlns:cx="http://schemas.microsoft.com/office/drawing/2014/chartex" xmlns:cx1="http://schemas.microsoft.com/office/drawing/2015/9/8/chartex" xmlns:mc="http://schemas.openxmlformats.org/markup-compatibility/2006" xmlns:o="urn:schemas-microsoft-com:office:office" xmlns:r="http://schemas.openxmlformats.org/officeDocument/2006/relationships" xmlns:m="http://schemas.openxmlformats.org/officeDocument/2006/math" xmlns:v="urn:schemas-microsoft-com:vml" xmlns:wp14="http://schemas.microsoft.com/office/word/2010/wordprocessingDrawing" xmlns:wp="http://schemas.openxmlformats.org/drawingml/2006/wordprocessingDrawing" xmlns:w10="urn:schemas-microsoft-com:office:word" xmlns:w="http://schemas.openxmlformats.org/wordprocessingml/2006/main" xmlns:w14="http://schemas.microsoft.com/office/word/2010/wordml" xmlns:w15="http://schemas.microsoft.com/office/word/2012/wordml" xmlns:w16se="http://schemas.microsoft.com/office/word/2015/wordml/symex" xmlns:wpg="http://schemas.microsoft.com/office/word/2010/wordprocessingGroup" xmlns:wpi="http://schemas.microsoft.com/office/word/2010/wordprocessingInk" xmlns:wne="http://schemas.microsoft.com/office/word/2006/wordml" xmlns:wps="http://schemas.microsoft.com/office/word/2010/wordprocessingShape" mc:Ignorable="w14 w15 w16se wp14">
+<w:hdr xmlns:wpc="http://schemas.microsoft.com/office/word/2010/wordprocessingCanvas" xmlns:cx="http://schemas.microsoft.com/office/drawing/2014/chartex" xmlns:cx1="http://schemas.microsoft.com/office/drawing/2015/9/8/chartex" xmlns:cx2="http://schemas.microsoft.com/office/drawing/2015/10/21/chartex" xmlns:cx3="http://schemas.microsoft.com/office/drawing/2016/5/9/chartex" xmlns:cx4="http://schemas.microsoft.com/office/drawing/2016/5/10/chartex" xmlns:cx5="http://schemas.microsoft.com/office/drawing/2016/5/11/chartex" xmlns:cx6="http://schemas.microsoft.com/office/drawing/2016/5/12/chartex" xmlns:cx7="http://schemas.microsoft.com/office/drawing/2016/5/13/chartex" xmlns:cx8="http://schemas.microsoft.com/office/drawing/2016/5/14/chartex" xmlns:mc="http://schemas.openxmlformats.org/markup-compatibility/2006" xmlns:aink="http://schemas.microsoft.com/office/drawing/2016/ink" xmlns:am3d="http://schemas.microsoft.com/office/drawing/2017/model3d" xmlns:o="urn:schemas-microsoft-com:office:office" xmlns:r="http://schemas.openxmlformats.org/officeDocument/2006/relationships" xmlns:m="http://schemas.openxmlformats.org/officeDocument/2006/math" xmlns:v="urn:schemas-microsoft-com:vml" xmlns:wp14="http://schemas.microsoft.com/office/word/2010/wordprocessingDrawing" xmlns:wp="http://schemas.openxmlformats.org/drawingml/2006/wordprocessingDrawing" xmlns:w10="urn:schemas-microsoft-com:office:word" xmlns:w="http://schemas.openxmlformats.org/wordprocessingml/2006/main" xmlns:w14="http://schemas.microsoft.com/office/word/2010/wordml" xmlns:w15="http://schemas.microsoft.com/office/word/2012/wordml" xmlns:w16cid="http://schemas.microsoft.com/office/word/2016/wordml/cid" xmlns:w16se="http://schemas.microsoft.com/office/word/2015/wordml/symex" xmlns:wpg="http://schemas.microsoft.com/office/word/2010/wordprocessingGroup" xmlns:wpi="http://schemas.microsoft.com/office/word/2010/wordprocessingInk" xmlns:wne="http://schemas.microsoft.com/office/word/2006/wordml" xmlns:wps="http://schemas.microsoft.com/office/word/2010/wordprocessingShape" mc:Ignorable="w14 w15 w16se w16cid wp14">
   <w:p>
     <w:pPr>
       <w:pStyle w:val="Header"/>
@@ -1244,7 +1640,7 @@
 </file>
 
 <file path=word/numbering.xml><?xml version="1.0" encoding="utf-8"?>
-<w:numbering xmlns:wpc="http://schemas.microsoft.com/office/word/2010/wordprocessingCanvas" xmlns:cx="http://schemas.microsoft.com/office/drawing/2014/chartex" xmlns:cx1="http://schemas.microsoft.com/office/drawing/2015/9/8/chartex" xmlns:mc="http://schemas.openxmlformats.org/markup-compatibility/2006" xmlns:o="urn:schemas-microsoft-com:office:office" xmlns:r="http://schemas.openxmlformats.org/officeDocument/2006/relationships" xmlns:m="http://schemas.openxmlformats.org/officeDocument/2006/math" xmlns:v="urn:schemas-microsoft-com:vml" xmlns:wp14="http://schemas.microsoft.com/office/word/2010/wordprocessingDrawing" xmlns:wp="http://schemas.openxmlformats.org/drawingml/2006/wordprocessingDrawing" xmlns:w10="urn:schemas-microsoft-com:office:word" xmlns:w="http://schemas.openxmlformats.org/wordprocessingml/2006/main" xmlns:w14="http://schemas.microsoft.com/office/word/2010/wordml" xmlns:w15="http://schemas.microsoft.com/office/word/2012/wordml" xmlns:w16se="http://schemas.microsoft.com/office/word/2015/wordml/symex" xmlns:wpg="http://schemas.microsoft.com/office/word/2010/wordprocessingGroup" xmlns:wpi="http://schemas.microsoft.com/office/word/2010/wordprocessingInk" xmlns:wne="http://schemas.microsoft.com/office/word/2006/wordml" xmlns:wps="http://schemas.microsoft.com/office/word/2010/wordprocessingShape" mc:Ignorable="w14 w15 w16se wp14">
+<w:numbering xmlns:wpc="http://schemas.microsoft.com/office/word/2010/wordprocessingCanvas" xmlns:cx="http://schemas.microsoft.com/office/drawing/2014/chartex" xmlns:cx1="http://schemas.microsoft.com/office/drawing/2015/9/8/chartex" xmlns:cx2="http://schemas.microsoft.com/office/drawing/2015/10/21/chartex" xmlns:cx3="http://schemas.microsoft.com/office/drawing/2016/5/9/chartex" xmlns:cx4="http://schemas.microsoft.com/office/drawing/2016/5/10/chartex" xmlns:cx5="http://schemas.microsoft.com/office/drawing/2016/5/11/chartex" xmlns:cx6="http://schemas.microsoft.com/office/drawing/2016/5/12/chartex" xmlns:cx7="http://schemas.microsoft.com/office/drawing/2016/5/13/chartex" xmlns:cx8="http://schemas.microsoft.com/office/drawing/2016/5/14/chartex" xmlns:mc="http://schemas.openxmlformats.org/markup-compatibility/2006" xmlns:aink="http://schemas.microsoft.com/office/drawing/2016/ink" xmlns:am3d="http://schemas.microsoft.com/office/drawing/2017/model3d" xmlns:o="urn:schemas-microsoft-com:office:office" xmlns:r="http://schemas.openxmlformats.org/officeDocument/2006/relationships" xmlns:m="http://schemas.openxmlformats.org/officeDocument/2006/math" xmlns:v="urn:schemas-microsoft-com:vml" xmlns:wp14="http://schemas.microsoft.com/office/word/2010/wordprocessingDrawing" xmlns:wp="http://schemas.openxmlformats.org/drawingml/2006/wordprocessingDrawing" xmlns:w10="urn:schemas-microsoft-com:office:word" xmlns:w="http://schemas.openxmlformats.org/wordprocessingml/2006/main" xmlns:w14="http://schemas.microsoft.com/office/word/2010/wordml" xmlns:w15="http://schemas.microsoft.com/office/word/2012/wordml" xmlns:w16cid="http://schemas.microsoft.com/office/word/2016/wordml/cid" xmlns:w16se="http://schemas.microsoft.com/office/word/2015/wordml/symex" xmlns:wpg="http://schemas.microsoft.com/office/word/2010/wordprocessingGroup" xmlns:wpi="http://schemas.microsoft.com/office/word/2010/wordprocessingInk" xmlns:wne="http://schemas.microsoft.com/office/word/2006/wordml" xmlns:wps="http://schemas.microsoft.com/office/word/2010/wordprocessingShape" mc:Ignorable="w14 w15 w16se w16cid wp14">
   <w:abstractNum w:abstractNumId="0" w15:restartNumberingAfterBreak="0">
     <w:nsid w:val="FFFFFFFB"/>
     <w:multiLevelType w:val="multilevel"/>
@@ -1412,6 +1808,119 @@
     </w:lvl>
   </w:abstractNum>
   <w:abstractNum w:abstractNumId="2" w15:restartNumberingAfterBreak="0">
+    <w:nsid w:val="04BC5CE2"/>
+    <w:multiLevelType w:val="hybridMultilevel"/>
+    <w:tmpl w:val="35985D5A"/>
+    <w:lvl w:ilvl="0" w:tplc="04090001">
+      <w:start w:val="1"/>
+      <w:numFmt w:val="bullet"/>
+      <w:lvlText w:val=""/>
+      <w:lvlJc w:val="left"/>
+      <w:pPr>
+        <w:ind w:left="2160" w:hanging="360"/>
+      </w:pPr>
+      <w:rPr>
+        <w:rFonts w:ascii="Symbol" w:hAnsi="Symbol" w:hint="default"/>
+      </w:rPr>
+    </w:lvl>
+    <w:lvl w:ilvl="1" w:tplc="04090003" w:tentative="1">
+      <w:start w:val="1"/>
+      <w:numFmt w:val="bullet"/>
+      <w:lvlText w:val="o"/>
+      <w:lvlJc w:val="left"/>
+      <w:pPr>
+        <w:ind w:left="2880" w:hanging="360"/>
+      </w:pPr>
+      <w:rPr>
+        <w:rFonts w:ascii="Courier New" w:hAnsi="Courier New" w:cs="Courier New" w:hint="default"/>
+      </w:rPr>
+    </w:lvl>
+    <w:lvl w:ilvl="2" w:tplc="04090005" w:tentative="1">
+      <w:start w:val="1"/>
+      <w:numFmt w:val="bullet"/>
+      <w:lvlText w:val=""/>
+      <w:lvlJc w:val="left"/>
+      <w:pPr>
+        <w:ind w:left="3600" w:hanging="360"/>
+      </w:pPr>
+      <w:rPr>
+        <w:rFonts w:ascii="Wingdings" w:hAnsi="Wingdings" w:hint="default"/>
+      </w:rPr>
+    </w:lvl>
+    <w:lvl w:ilvl="3" w:tplc="04090001" w:tentative="1">
+      <w:start w:val="1"/>
+      <w:numFmt w:val="bullet"/>
+      <w:lvlText w:val=""/>
+      <w:lvlJc w:val="left"/>
+      <w:pPr>
+        <w:ind w:left="4320" w:hanging="360"/>
+      </w:pPr>
+      <w:rPr>
+        <w:rFonts w:ascii="Symbol" w:hAnsi="Symbol" w:hint="default"/>
+      </w:rPr>
+    </w:lvl>
+    <w:lvl w:ilvl="4" w:tplc="04090003" w:tentative="1">
+      <w:start w:val="1"/>
+      <w:numFmt w:val="bullet"/>
+      <w:lvlText w:val="o"/>
+      <w:lvlJc w:val="left"/>
+      <w:pPr>
+        <w:ind w:left="5040" w:hanging="360"/>
+      </w:pPr>
+      <w:rPr>
+        <w:rFonts w:ascii="Courier New" w:hAnsi="Courier New" w:cs="Courier New" w:hint="default"/>
+      </w:rPr>
+    </w:lvl>
+    <w:lvl w:ilvl="5" w:tplc="04090005" w:tentative="1">
+      <w:start w:val="1"/>
+      <w:numFmt w:val="bullet"/>
+      <w:lvlText w:val=""/>
+      <w:lvlJc w:val="left"/>
+      <w:pPr>
+        <w:ind w:left="5760" w:hanging="360"/>
+      </w:pPr>
+      <w:rPr>
+        <w:rFonts w:ascii="Wingdings" w:hAnsi="Wingdings" w:hint="default"/>
+      </w:rPr>
+    </w:lvl>
+    <w:lvl w:ilvl="6" w:tplc="04090001" w:tentative="1">
+      <w:start w:val="1"/>
+      <w:numFmt w:val="bullet"/>
+      <w:lvlText w:val=""/>
+      <w:lvlJc w:val="left"/>
+      <w:pPr>
+        <w:ind w:left="6480" w:hanging="360"/>
+      </w:pPr>
+      <w:rPr>
+        <w:rFonts w:ascii="Symbol" w:hAnsi="Symbol" w:hint="default"/>
+      </w:rPr>
+    </w:lvl>
+    <w:lvl w:ilvl="7" w:tplc="04090003" w:tentative="1">
+      <w:start w:val="1"/>
+      <w:numFmt w:val="bullet"/>
+      <w:lvlText w:val="o"/>
+      <w:lvlJc w:val="left"/>
+      <w:pPr>
+        <w:ind w:left="7200" w:hanging="360"/>
+      </w:pPr>
+      <w:rPr>
+        <w:rFonts w:ascii="Courier New" w:hAnsi="Courier New" w:cs="Courier New" w:hint="default"/>
+      </w:rPr>
+    </w:lvl>
+    <w:lvl w:ilvl="8" w:tplc="04090005" w:tentative="1">
+      <w:start w:val="1"/>
+      <w:numFmt w:val="bullet"/>
+      <w:lvlText w:val=""/>
+      <w:lvlJc w:val="left"/>
+      <w:pPr>
+        <w:ind w:left="7920" w:hanging="360"/>
+      </w:pPr>
+      <w:rPr>
+        <w:rFonts w:ascii="Wingdings" w:hAnsi="Wingdings" w:hint="default"/>
+      </w:rPr>
+    </w:lvl>
+  </w:abstractNum>
+  <w:abstractNum w:abstractNumId="3" w15:restartNumberingAfterBreak="0">
     <w:nsid w:val="082E746A"/>
     <w:multiLevelType w:val="hybridMultilevel"/>
     <w:tmpl w:val="6742F09C"/>
@@ -1500,7 +2009,120 @@
       </w:pPr>
     </w:lvl>
   </w:abstractNum>
-  <w:abstractNum w:abstractNumId="3" w15:restartNumberingAfterBreak="0">
+  <w:abstractNum w:abstractNumId="4" w15:restartNumberingAfterBreak="0">
+    <w:nsid w:val="0A2D15F4"/>
+    <w:multiLevelType w:val="hybridMultilevel"/>
+    <w:tmpl w:val="BD40C248"/>
+    <w:lvl w:ilvl="0" w:tplc="04090001">
+      <w:start w:val="1"/>
+      <w:numFmt w:val="bullet"/>
+      <w:lvlText w:val=""/>
+      <w:lvlJc w:val="left"/>
+      <w:pPr>
+        <w:ind w:left="2160" w:hanging="360"/>
+      </w:pPr>
+      <w:rPr>
+        <w:rFonts w:ascii="Symbol" w:hAnsi="Symbol" w:hint="default"/>
+      </w:rPr>
+    </w:lvl>
+    <w:lvl w:ilvl="1" w:tplc="04090003" w:tentative="1">
+      <w:start w:val="1"/>
+      <w:numFmt w:val="bullet"/>
+      <w:lvlText w:val="o"/>
+      <w:lvlJc w:val="left"/>
+      <w:pPr>
+        <w:ind w:left="2880" w:hanging="360"/>
+      </w:pPr>
+      <w:rPr>
+        <w:rFonts w:ascii="Courier New" w:hAnsi="Courier New" w:cs="Courier New" w:hint="default"/>
+      </w:rPr>
+    </w:lvl>
+    <w:lvl w:ilvl="2" w:tplc="04090005" w:tentative="1">
+      <w:start w:val="1"/>
+      <w:numFmt w:val="bullet"/>
+      <w:lvlText w:val=""/>
+      <w:lvlJc w:val="left"/>
+      <w:pPr>
+        <w:ind w:left="3600" w:hanging="360"/>
+      </w:pPr>
+      <w:rPr>
+        <w:rFonts w:ascii="Wingdings" w:hAnsi="Wingdings" w:hint="default"/>
+      </w:rPr>
+    </w:lvl>
+    <w:lvl w:ilvl="3" w:tplc="04090001" w:tentative="1">
+      <w:start w:val="1"/>
+      <w:numFmt w:val="bullet"/>
+      <w:lvlText w:val=""/>
+      <w:lvlJc w:val="left"/>
+      <w:pPr>
+        <w:ind w:left="4320" w:hanging="360"/>
+      </w:pPr>
+      <w:rPr>
+        <w:rFonts w:ascii="Symbol" w:hAnsi="Symbol" w:hint="default"/>
+      </w:rPr>
+    </w:lvl>
+    <w:lvl w:ilvl="4" w:tplc="04090003" w:tentative="1">
+      <w:start w:val="1"/>
+      <w:numFmt w:val="bullet"/>
+      <w:lvlText w:val="o"/>
+      <w:lvlJc w:val="left"/>
+      <w:pPr>
+        <w:ind w:left="5040" w:hanging="360"/>
+      </w:pPr>
+      <w:rPr>
+        <w:rFonts w:ascii="Courier New" w:hAnsi="Courier New" w:cs="Courier New" w:hint="default"/>
+      </w:rPr>
+    </w:lvl>
+    <w:lvl w:ilvl="5" w:tplc="04090005" w:tentative="1">
+      <w:start w:val="1"/>
+      <w:numFmt w:val="bullet"/>
+      <w:lvlText w:val=""/>
+      <w:lvlJc w:val="left"/>
+      <w:pPr>
+        <w:ind w:left="5760" w:hanging="360"/>
+      </w:pPr>
+      <w:rPr>
+        <w:rFonts w:ascii="Wingdings" w:hAnsi="Wingdings" w:hint="default"/>
+      </w:rPr>
+    </w:lvl>
+    <w:lvl w:ilvl="6" w:tplc="04090001" w:tentative="1">
+      <w:start w:val="1"/>
+      <w:numFmt w:val="bullet"/>
+      <w:lvlText w:val=""/>
+      <w:lvlJc w:val="left"/>
+      <w:pPr>
+        <w:ind w:left="6480" w:hanging="360"/>
+      </w:pPr>
+      <w:rPr>
+        <w:rFonts w:ascii="Symbol" w:hAnsi="Symbol" w:hint="default"/>
+      </w:rPr>
+    </w:lvl>
+    <w:lvl w:ilvl="7" w:tplc="04090003" w:tentative="1">
+      <w:start w:val="1"/>
+      <w:numFmt w:val="bullet"/>
+      <w:lvlText w:val="o"/>
+      <w:lvlJc w:val="left"/>
+      <w:pPr>
+        <w:ind w:left="7200" w:hanging="360"/>
+      </w:pPr>
+      <w:rPr>
+        <w:rFonts w:ascii="Courier New" w:hAnsi="Courier New" w:cs="Courier New" w:hint="default"/>
+      </w:rPr>
+    </w:lvl>
+    <w:lvl w:ilvl="8" w:tplc="04090005" w:tentative="1">
+      <w:start w:val="1"/>
+      <w:numFmt w:val="bullet"/>
+      <w:lvlText w:val=""/>
+      <w:lvlJc w:val="left"/>
+      <w:pPr>
+        <w:ind w:left="7920" w:hanging="360"/>
+      </w:pPr>
+      <w:rPr>
+        <w:rFonts w:ascii="Wingdings" w:hAnsi="Wingdings" w:hint="default"/>
+      </w:rPr>
+    </w:lvl>
+  </w:abstractNum>
+  <w:abstractNum w:abstractNumId="5" w15:restartNumberingAfterBreak="0">
     <w:nsid w:val="15A06247"/>
     <w:multiLevelType w:val="hybridMultilevel"/>
     <w:tmpl w:val="9552E5DA"/>
@@ -1589,7 +2211,7 @@
       </w:pPr>
     </w:lvl>
   </w:abstractNum>
-  <w:abstractNum w:abstractNumId="4" w15:restartNumberingAfterBreak="0">
+  <w:abstractNum w:abstractNumId="6" w15:restartNumberingAfterBreak="0">
     <w:nsid w:val="183D1B0A"/>
     <w:multiLevelType w:val="hybridMultilevel"/>
     <w:tmpl w:val="13CCDDA0"/>
@@ -1678,7 +2300,7 @@
       </w:pPr>
     </w:lvl>
   </w:abstractNum>
-  <w:abstractNum w:abstractNumId="5" w15:restartNumberingAfterBreak="0">
+  <w:abstractNum w:abstractNumId="7" w15:restartNumberingAfterBreak="0">
     <w:nsid w:val="26E14A9F"/>
     <w:multiLevelType w:val="hybridMultilevel"/>
     <w:tmpl w:val="86BECE66"/>
@@ -1768,7 +2390,7 @@
       </w:pPr>
     </w:lvl>
   </w:abstractNum>
-  <w:abstractNum w:abstractNumId="6" w15:restartNumberingAfterBreak="0">
+  <w:abstractNum w:abstractNumId="8" w15:restartNumberingAfterBreak="0">
     <w:nsid w:val="35F23968"/>
     <w:multiLevelType w:val="hybridMultilevel"/>
     <w:tmpl w:val="A118ADDA"/>
@@ -1857,7 +2479,7 @@
       </w:pPr>
     </w:lvl>
   </w:abstractNum>
-  <w:abstractNum w:abstractNumId="7" w15:restartNumberingAfterBreak="0">
+  <w:abstractNum w:abstractNumId="9" w15:restartNumberingAfterBreak="0">
     <w:nsid w:val="381E213B"/>
     <w:multiLevelType w:val="hybridMultilevel"/>
     <w:tmpl w:val="86F04156"/>
@@ -1946,7 +2568,7 @@
       </w:pPr>
     </w:lvl>
   </w:abstractNum>
-  <w:abstractNum w:abstractNumId="8" w15:restartNumberingAfterBreak="0">
+  <w:abstractNum w:abstractNumId="10" w15:restartNumberingAfterBreak="0">
     <w:nsid w:val="3E1C6A61"/>
     <w:multiLevelType w:val="hybridMultilevel"/>
     <w:tmpl w:val="B48A89CC"/>
@@ -2035,7 +2657,7 @@
       </w:pPr>
     </w:lvl>
   </w:abstractNum>
-  <w:abstractNum w:abstractNumId="9" w15:restartNumberingAfterBreak="0">
+  <w:abstractNum w:abstractNumId="11" w15:restartNumberingAfterBreak="0">
     <w:nsid w:val="513C4103"/>
     <w:multiLevelType w:val="hybridMultilevel"/>
     <w:tmpl w:val="27DA5F86"/>
@@ -2124,7 +2746,7 @@
       </w:pPr>
     </w:lvl>
   </w:abstractNum>
-  <w:abstractNum w:abstractNumId="10" w15:restartNumberingAfterBreak="0">
+  <w:abstractNum w:abstractNumId="12" w15:restartNumberingAfterBreak="0">
     <w:nsid w:val="60381838"/>
     <w:multiLevelType w:val="hybridMultilevel"/>
     <w:tmpl w:val="D0224A1C"/>
@@ -2213,7 +2835,7 @@
       </w:pPr>
     </w:lvl>
   </w:abstractNum>
-  <w:abstractNum w:abstractNumId="11" w15:restartNumberingAfterBreak="0">
+  <w:abstractNum w:abstractNumId="13" w15:restartNumberingAfterBreak="0">
     <w:nsid w:val="6E422694"/>
     <w:multiLevelType w:val="hybridMultilevel"/>
     <w:tmpl w:val="B2502630"/>
@@ -2302,7 +2924,7 @@
       </w:pPr>
     </w:lvl>
   </w:abstractNum>
-  <w:abstractNum w:abstractNumId="12" w15:restartNumberingAfterBreak="0">
+  <w:abstractNum w:abstractNumId="14" w15:restartNumberingAfterBreak="0">
     <w:nsid w:val="6E5A33EC"/>
     <w:multiLevelType w:val="hybridMultilevel"/>
     <w:tmpl w:val="1076BDEE"/>
@@ -2391,7 +3013,7 @@
       </w:pPr>
     </w:lvl>
   </w:abstractNum>
-  <w:abstractNum w:abstractNumId="13" w15:restartNumberingAfterBreak="0">
+  <w:abstractNum w:abstractNumId="15" w15:restartNumberingAfterBreak="0">
     <w:nsid w:val="7F006540"/>
     <w:multiLevelType w:val="multilevel"/>
     <w:tmpl w:val="122EF47E"/>
@@ -2513,49 +3135,55 @@
     <w:abstractNumId w:val="0"/>
   </w:num>
   <w:num w:numId="2">
+    <w:abstractNumId w:val="13"/>
+  </w:num>
+  <w:num w:numId="3">
+    <w:abstractNumId w:val="3"/>
+  </w:num>
+  <w:num w:numId="4">
+    <w:abstractNumId w:val="5"/>
+  </w:num>
+  <w:num w:numId="5">
+    <w:abstractNumId w:val="12"/>
+  </w:num>
+  <w:num w:numId="6">
+    <w:abstractNumId w:val="9"/>
+  </w:num>
+  <w:num w:numId="7">
+    <w:abstractNumId w:val="7"/>
+  </w:num>
+  <w:num w:numId="8">
     <w:abstractNumId w:val="11"/>
   </w:num>
-  <w:num w:numId="3">
-    <w:abstractNumId w:val="2"/>
-  </w:num>
-  <w:num w:numId="4">
-    <w:abstractNumId w:val="3"/>
-  </w:num>
-  <w:num w:numId="5">
+  <w:num w:numId="9">
     <w:abstractNumId w:val="10"/>
   </w:num>
-  <w:num w:numId="6">
-    <w:abstractNumId w:val="7"/>
-  </w:num>
-  <w:num w:numId="7">
-    <w:abstractNumId w:val="5"/>
-  </w:num>
-  <w:num w:numId="8">
-    <w:abstractNumId w:val="9"/>
-  </w:num>
-  <w:num w:numId="9">
-    <w:abstractNumId w:val="8"/>
-  </w:num>
   <w:num w:numId="10">
-    <w:abstractNumId w:val="12"/>
+    <w:abstractNumId w:val="14"/>
   </w:num>
   <w:num w:numId="11">
-    <w:abstractNumId w:val="4"/>
+    <w:abstractNumId w:val="6"/>
   </w:num>
   <w:num w:numId="12">
-    <w:abstractNumId w:val="13"/>
+    <w:abstractNumId w:val="15"/>
   </w:num>
   <w:num w:numId="13">
     <w:abstractNumId w:val="1"/>
   </w:num>
   <w:num w:numId="14">
-    <w:abstractNumId w:val="6"/>
+    <w:abstractNumId w:val="8"/>
+  </w:num>
+  <w:num w:numId="15">
+    <w:abstractNumId w:val="4"/>
+  </w:num>
+  <w:num w:numId="16">
+    <w:abstractNumId w:val="2"/>
   </w:num>
 </w:numbering>
 </file>
 
 <file path=word/styles.xml><?xml version="1.0" encoding="utf-8"?>
-<w:styles xmlns:mc="http://schemas.openxmlformats.org/markup-compatibility/2006" xmlns:r="http://schemas.openxmlformats.org/officeDocument/2006/relationships" xmlns:w="http://schemas.openxmlformats.org/wordprocessingml/2006/main" xmlns:w14="http://schemas.microsoft.com/office/word/2010/wordml" xmlns:w15="http://schemas.microsoft.com/office/word/2012/wordml" xmlns:w16se="http://schemas.microsoft.com/office/word/2015/wordml/symex" mc:Ignorable="w14 w15 w16se">
+<w:styles xmlns:mc="http://schemas.openxmlformats.org/markup-compatibility/2006" xmlns:r="http://schemas.openxmlformats.org/officeDocument/2006/relationships" xmlns:w="http://schemas.openxmlformats.org/wordprocessingml/2006/main" xmlns:w14="http://schemas.microsoft.com/office/word/2010/wordml" xmlns:w15="http://schemas.microsoft.com/office/word/2012/wordml" xmlns:w16cid="http://schemas.microsoft.com/office/word/2016/wordml/cid" xmlns:w16se="http://schemas.microsoft.com/office/word/2015/wordml/symex" mc:Ignorable="w14 w15 w16se w16cid">
   <w:docDefaults>
     <w:rPrDefault>
       <w:rPr>
@@ -2571,7 +3199,7 @@
       </w:pPr>
     </w:pPrDefault>
   </w:docDefaults>
-  <w:latentStyles w:defLockedState="0" w:defUIPriority="99" w:defSemiHidden="0" w:defUnhideWhenUsed="0" w:defQFormat="0" w:count="371">
+  <w:latentStyles w:defLockedState="0" w:defUIPriority="99" w:defSemiHidden="0" w:defUnhideWhenUsed="0" w:defQFormat="0" w:count="376">
     <w:lsdException w:name="Normal" w:uiPriority="0" w:qFormat="1"/>
     <w:lsdException w:name="heading 1" w:uiPriority="0" w:qFormat="1"/>
     <w:lsdException w:name="heading 2" w:semiHidden="1" w:uiPriority="0" w:unhideWhenUsed="1" w:qFormat="1"/>
@@ -2677,7 +3305,6 @@
     <w:lsdException w:name="HTML Sample" w:semiHidden="1" w:unhideWhenUsed="1"/>
     <w:lsdException w:name="HTML Typewriter" w:semiHidden="1" w:unhideWhenUsed="1"/>
     <w:lsdException w:name="HTML Variable" w:semiHidden="1" w:unhideWhenUsed="1"/>
-    <w:lsdException w:name="Normal Table" w:semiHidden="1" w:unhideWhenUsed="1"/>
     <w:lsdException w:name="annotation subject" w:semiHidden="1" w:unhideWhenUsed="1"/>
     <w:lsdException w:name="No List" w:semiHidden="1" w:unhideWhenUsed="1"/>
     <w:lsdException w:name="Outline List 1" w:semiHidden="1" w:unhideWhenUsed="1"/>
@@ -2720,11 +3347,8 @@
     <w:lsdException w:name="Table Contemporary" w:semiHidden="1" w:unhideWhenUsed="1"/>
     <w:lsdException w:name="Table Elegant" w:semiHidden="1" w:unhideWhenUsed="1"/>
     <w:lsdException w:name="Table Professional" w:semiHidden="1" w:unhideWhenUsed="1"/>
-    <w:lsdException w:name="Table Subtle 1" w:semiHidden="1" w:unhideWhenUsed="1"/>
     <w:lsdException w:name="Table Subtle 2" w:semiHidden="1" w:unhideWhenUsed="1"/>
     <w:lsdException w:name="Table Web 1" w:semiHidden="1" w:unhideWhenUsed="1"/>
-    <w:lsdException w:name="Table Web 2" w:semiHidden="1" w:unhideWhenUsed="1"/>
-    <w:lsdException w:name="Table Web 3" w:semiHidden="1" w:unhideWhenUsed="1"/>
     <w:lsdException w:name="Balloon Text" w:semiHidden="1" w:unhideWhenUsed="1"/>
     <w:lsdException w:name="Table Grid" w:uiPriority="59"/>
     <w:lsdException w:name="Table Theme" w:semiHidden="1" w:unhideWhenUsed="1"/>
@@ -2943,6 +3567,11 @@
     <w:lsdException w:name="List Table 5 Dark Accent 6" w:uiPriority="50"/>
     <w:lsdException w:name="List Table 6 Colorful Accent 6" w:uiPriority="51"/>
     <w:lsdException w:name="List Table 7 Colorful Accent 6" w:uiPriority="52"/>
+    <w:lsdException w:name="Mention" w:semiHidden="1" w:unhideWhenUsed="1"/>
+    <w:lsdException w:name="Smart Hyperlink" w:semiHidden="1" w:unhideWhenUsed="1"/>
+    <w:lsdException w:name="Hashtag" w:semiHidden="1" w:unhideWhenUsed="1"/>
+    <w:lsdException w:name="Unresolved Mention" w:semiHidden="1" w:unhideWhenUsed="1"/>
+    <w:lsdException w:name="Smart Link" w:semiHidden="1" w:unhideWhenUsed="1"/>
   </w:latentStyles>
   <w:style w:type="paragraph" w:default="1" w:styleId="Normal">
     <w:name w:val="Normal"/>

</xml_diff>